<commit_message>
Sidste commit inden aflevering
Pray for 12-tal :pray:  lol
</commit_message>
<xml_diff>
--- a/Beviser og Sorteringsalgoritmer SOP - Rasmus 3.v.docx
+++ b/Beviser og Sorteringsalgoritmer SOP - Rasmus 3.v.docx
@@ -24,10 +24,10 @@
             <v:path o:extrusionok="f" gradientshapeok="t" o:connecttype="rect"/>
             <o:lock v:ext="edit" aspectratio="t"/>
           </v:shapetype>
-          <v:shape id="_x0000_i1025" type="#_x0000_t75" style="width:483.9pt;height:661.55pt" o:ole="">
+          <v:shape id="_x0000_i1025" type="#_x0000_t75" style="width:483.9pt;height:661.4pt" o:ole="">
             <v:imagedata r:id="rId8" o:title="" croptop="4483f" cropbottom="9151f" cropleft="8677f" cropright="7798f"/>
           </v:shape>
-          <o:OLEObject Type="Embed" ProgID="Acrobat.Document.DC" ShapeID="_x0000_i1025" DrawAspect="Content" ObjectID="_1700038431" r:id="rId9"/>
+          <o:OLEObject Type="Embed" ProgID="Acrobat.Document.DC" ShapeID="_x0000_i1025" DrawAspect="Content" ObjectID="_1700038860" r:id="rId9"/>
         </w:object>
       </w:r>
     </w:p>
@@ -38,15 +38,6 @@
       </w:pPr>
       <w:r>
         <w:lastRenderedPageBreak/>
-        <w:t>SOP</w:t>
-      </w:r>
-    </w:p>
-    <w:p>
-      <w:pPr>
-        <w:pStyle w:val="Titel"/>
-        <w:jc w:val="center"/>
-      </w:pPr>
-      <w:r>
         <w:t>Beviser og Sorteringsalgoritmer</w:t>
       </w:r>
       <w:r>
@@ -207,7 +198,7 @@
           <w:numId w:val="0"/>
         </w:numPr>
       </w:pPr>
-      <w:bookmarkStart w:id="0" w:name="_Toc89419585"/>
+      <w:bookmarkStart w:id="0" w:name="_Toc89426064"/>
       <w:r>
         <w:lastRenderedPageBreak/>
         <w:t>R</w:t>
@@ -615,7 +606,7 @@
           <w:r>
             <w:fldChar w:fldCharType="separate"/>
           </w:r>
-          <w:hyperlink w:anchor="_Toc89419585" w:history="1">
+          <w:hyperlink w:anchor="_Toc89426064" w:history="1">
             <w:r>
               <w:rPr>
                 <w:rStyle w:val="Hyperlink"/>
@@ -642,7 +633,7 @@
                 <w:noProof/>
                 <w:webHidden/>
               </w:rPr>
-              <w:instrText xml:space="preserve"> PAGEREF _Toc89419585 \h </w:instrText>
+              <w:instrText xml:space="preserve"> PAGEREF _Toc89426064 \h </w:instrText>
             </w:r>
             <w:r>
               <w:rPr>
@@ -685,7 +676,7 @@
               <w:lang w:eastAsia="da-DK"/>
             </w:rPr>
           </w:pPr>
-          <w:hyperlink w:anchor="_Toc89419586" w:history="1">
+          <w:hyperlink w:anchor="_Toc89426065" w:history="1">
             <w:r>
               <w:rPr>
                 <w:rStyle w:val="Hyperlink"/>
@@ -712,7 +703,7 @@
                 <w:noProof/>
                 <w:webHidden/>
               </w:rPr>
-              <w:instrText xml:space="preserve"> PAGEREF _Toc89419586 \h </w:instrText>
+              <w:instrText xml:space="preserve"> PAGEREF _Toc89426065 \h </w:instrText>
             </w:r>
             <w:r>
               <w:rPr>
@@ -756,7 +747,7 @@
               <w:lang w:eastAsia="da-DK"/>
             </w:rPr>
           </w:pPr>
-          <w:hyperlink w:anchor="_Toc89419587" w:history="1">
+          <w:hyperlink w:anchor="_Toc89426066" w:history="1">
             <w:r>
               <w:rPr>
                 <w:rStyle w:val="Hyperlink"/>
@@ -798,7 +789,7 @@
                 <w:noProof/>
                 <w:webHidden/>
               </w:rPr>
-              <w:instrText xml:space="preserve"> PAGEREF _Toc89419587 \h </w:instrText>
+              <w:instrText xml:space="preserve"> PAGEREF _Toc89426066 \h </w:instrText>
             </w:r>
             <w:r>
               <w:rPr>
@@ -842,7 +833,7 @@
               <w:lang w:eastAsia="da-DK"/>
             </w:rPr>
           </w:pPr>
-          <w:hyperlink w:anchor="_Toc89419588" w:history="1">
+          <w:hyperlink w:anchor="_Toc89426067" w:history="1">
             <w:r>
               <w:rPr>
                 <w:rStyle w:val="Hyperlink"/>
@@ -884,7 +875,7 @@
                 <w:noProof/>
                 <w:webHidden/>
               </w:rPr>
-              <w:instrText xml:space="preserve"> PAGEREF _Toc89419588 \h </w:instrText>
+              <w:instrText xml:space="preserve"> PAGEREF _Toc89426067 \h </w:instrText>
             </w:r>
             <w:r>
               <w:rPr>
@@ -928,7 +919,7 @@
               <w:lang w:eastAsia="da-DK"/>
             </w:rPr>
           </w:pPr>
-          <w:hyperlink w:anchor="_Toc89419589" w:history="1">
+          <w:hyperlink w:anchor="_Toc89426068" w:history="1">
             <w:r>
               <w:rPr>
                 <w:rStyle w:val="Hyperlink"/>
@@ -970,7 +961,7 @@
                 <w:noProof/>
                 <w:webHidden/>
               </w:rPr>
-              <w:instrText xml:space="preserve"> PAGEREF _Toc89419589 \h </w:instrText>
+              <w:instrText xml:space="preserve"> PAGEREF _Toc89426068 \h </w:instrText>
             </w:r>
             <w:r>
               <w:rPr>
@@ -1014,7 +1005,7 @@
               <w:lang w:eastAsia="da-DK"/>
             </w:rPr>
           </w:pPr>
-          <w:hyperlink w:anchor="_Toc89419590" w:history="1">
+          <w:hyperlink w:anchor="_Toc89426069" w:history="1">
             <w:r>
               <w:rPr>
                 <w:rStyle w:val="Hyperlink"/>
@@ -1056,7 +1047,7 @@
                 <w:noProof/>
                 <w:webHidden/>
               </w:rPr>
-              <w:instrText xml:space="preserve"> PAGEREF _Toc89419590 \h </w:instrText>
+              <w:instrText xml:space="preserve"> PAGEREF _Toc89426069 \h </w:instrText>
             </w:r>
             <w:r>
               <w:rPr>
@@ -1100,7 +1091,7 @@
               <w:lang w:eastAsia="da-DK"/>
             </w:rPr>
           </w:pPr>
-          <w:hyperlink w:anchor="_Toc89419591" w:history="1">
+          <w:hyperlink w:anchor="_Toc89426070" w:history="1">
             <w:r>
               <w:rPr>
                 <w:rStyle w:val="Hyperlink"/>
@@ -1142,7 +1133,7 @@
                 <w:noProof/>
                 <w:webHidden/>
               </w:rPr>
-              <w:instrText xml:space="preserve"> PAGEREF _Toc89419591 \h </w:instrText>
+              <w:instrText xml:space="preserve"> PAGEREF _Toc89426070 \h </w:instrText>
             </w:r>
             <w:r>
               <w:rPr>
@@ -1186,7 +1177,7 @@
               <w:lang w:eastAsia="da-DK"/>
             </w:rPr>
           </w:pPr>
-          <w:hyperlink w:anchor="_Toc89419592" w:history="1">
+          <w:hyperlink w:anchor="_Toc89426071" w:history="1">
             <w:r>
               <w:rPr>
                 <w:rStyle w:val="Hyperlink"/>
@@ -1228,7 +1219,7 @@
                 <w:noProof/>
                 <w:webHidden/>
               </w:rPr>
-              <w:instrText xml:space="preserve"> PAGEREF _Toc89419592 \h </w:instrText>
+              <w:instrText xml:space="preserve"> PAGEREF _Toc89426071 \h </w:instrText>
             </w:r>
             <w:r>
               <w:rPr>
@@ -1272,7 +1263,7 @@
               <w:lang w:eastAsia="da-DK"/>
             </w:rPr>
           </w:pPr>
-          <w:hyperlink w:anchor="_Toc89419593" w:history="1">
+          <w:hyperlink w:anchor="_Toc89426072" w:history="1">
             <w:r>
               <w:rPr>
                 <w:rStyle w:val="Hyperlink"/>
@@ -1314,7 +1305,7 @@
                 <w:noProof/>
                 <w:webHidden/>
               </w:rPr>
-              <w:instrText xml:space="preserve"> PAGEREF _Toc89419593 \h </w:instrText>
+              <w:instrText xml:space="preserve"> PAGEREF _Toc89426072 \h </w:instrText>
             </w:r>
             <w:r>
               <w:rPr>
@@ -1358,7 +1349,7 @@
               <w:lang w:eastAsia="da-DK"/>
             </w:rPr>
           </w:pPr>
-          <w:hyperlink w:anchor="_Toc89419594" w:history="1">
+          <w:hyperlink w:anchor="_Toc89426073" w:history="1">
             <w:r>
               <w:rPr>
                 <w:rStyle w:val="Hyperlink"/>
@@ -1400,7 +1391,7 @@
                 <w:noProof/>
                 <w:webHidden/>
               </w:rPr>
-              <w:instrText xml:space="preserve"> PAGEREF _Toc89419594 \h </w:instrText>
+              <w:instrText xml:space="preserve"> PAGEREF _Toc89426073 \h </w:instrText>
             </w:r>
             <w:r>
               <w:rPr>
@@ -1444,7 +1435,7 @@
               <w:lang w:eastAsia="da-DK"/>
             </w:rPr>
           </w:pPr>
-          <w:hyperlink w:anchor="_Toc89419595" w:history="1">
+          <w:hyperlink w:anchor="_Toc89426074" w:history="1">
             <w:r>
               <w:rPr>
                 <w:rStyle w:val="Hyperlink"/>
@@ -1486,7 +1477,7 @@
                 <w:noProof/>
                 <w:webHidden/>
               </w:rPr>
-              <w:instrText xml:space="preserve"> PAGEREF _Toc89419595 \h </w:instrText>
+              <w:instrText xml:space="preserve"> PAGEREF _Toc89426074 \h </w:instrText>
             </w:r>
             <w:r>
               <w:rPr>
@@ -1530,7 +1521,7 @@
               <w:lang w:eastAsia="da-DK"/>
             </w:rPr>
           </w:pPr>
-          <w:hyperlink w:anchor="_Toc89419596" w:history="1">
+          <w:hyperlink w:anchor="_Toc89426075" w:history="1">
             <w:r>
               <w:rPr>
                 <w:rStyle w:val="Hyperlink"/>
@@ -1572,7 +1563,7 @@
                 <w:noProof/>
                 <w:webHidden/>
               </w:rPr>
-              <w:instrText xml:space="preserve"> PAGEREF _Toc89419596 \h </w:instrText>
+              <w:instrText xml:space="preserve"> PAGEREF _Toc89426075 \h </w:instrText>
             </w:r>
             <w:r>
               <w:rPr>
@@ -1616,7 +1607,7 @@
               <w:lang w:eastAsia="da-DK"/>
             </w:rPr>
           </w:pPr>
-          <w:hyperlink w:anchor="_Toc89419597" w:history="1">
+          <w:hyperlink w:anchor="_Toc89426076" w:history="1">
             <w:r>
               <w:rPr>
                 <w:rStyle w:val="Hyperlink"/>
@@ -1658,7 +1649,7 @@
                 <w:noProof/>
                 <w:webHidden/>
               </w:rPr>
-              <w:instrText xml:space="preserve"> PAGEREF _Toc89419597 \h </w:instrText>
+              <w:instrText xml:space="preserve"> PAGEREF _Toc89426076 \h </w:instrText>
             </w:r>
             <w:r>
               <w:rPr>
@@ -1702,7 +1693,7 @@
               <w:lang w:eastAsia="da-DK"/>
             </w:rPr>
           </w:pPr>
-          <w:hyperlink w:anchor="_Toc89419598" w:history="1">
+          <w:hyperlink w:anchor="_Toc89426077" w:history="1">
             <w:r>
               <w:rPr>
                 <w:rStyle w:val="Hyperlink"/>
@@ -1744,7 +1735,7 @@
                 <w:noProof/>
                 <w:webHidden/>
               </w:rPr>
-              <w:instrText xml:space="preserve"> PAGEREF _Toc89419598 \h </w:instrText>
+              <w:instrText xml:space="preserve"> PAGEREF _Toc89426077 \h </w:instrText>
             </w:r>
             <w:r>
               <w:rPr>
@@ -1788,7 +1779,7 @@
               <w:lang w:eastAsia="da-DK"/>
             </w:rPr>
           </w:pPr>
-          <w:hyperlink w:anchor="_Toc89419599" w:history="1">
+          <w:hyperlink w:anchor="_Toc89426078" w:history="1">
             <w:r>
               <w:rPr>
                 <w:rStyle w:val="Hyperlink"/>
@@ -1830,7 +1821,7 @@
                 <w:noProof/>
                 <w:webHidden/>
               </w:rPr>
-              <w:instrText xml:space="preserve"> PAGEREF _Toc89419599 \h </w:instrText>
+              <w:instrText xml:space="preserve"> PAGEREF _Toc89426078 \h </w:instrText>
             </w:r>
             <w:r>
               <w:rPr>
@@ -1874,7 +1865,7 @@
               <w:lang w:eastAsia="da-DK"/>
             </w:rPr>
           </w:pPr>
-          <w:hyperlink w:anchor="_Toc89419600" w:history="1">
+          <w:hyperlink w:anchor="_Toc89426079" w:history="1">
             <w:r>
               <w:rPr>
                 <w:rStyle w:val="Hyperlink"/>
@@ -1916,7 +1907,7 @@
                 <w:noProof/>
                 <w:webHidden/>
               </w:rPr>
-              <w:instrText xml:space="preserve"> PAGEREF _Toc89419600 \h </w:instrText>
+              <w:instrText xml:space="preserve"> PAGEREF _Toc89426079 \h </w:instrText>
             </w:r>
             <w:r>
               <w:rPr>
@@ -1960,7 +1951,7 @@
               <w:lang w:eastAsia="da-DK"/>
             </w:rPr>
           </w:pPr>
-          <w:hyperlink w:anchor="_Toc89419601" w:history="1">
+          <w:hyperlink w:anchor="_Toc89426080" w:history="1">
             <w:r>
               <w:rPr>
                 <w:rStyle w:val="Hyperlink"/>
@@ -2002,7 +1993,7 @@
                 <w:noProof/>
                 <w:webHidden/>
               </w:rPr>
-              <w:instrText xml:space="preserve"> PAGEREF _Toc89419601 \h </w:instrText>
+              <w:instrText xml:space="preserve"> PAGEREF _Toc89426080 \h </w:instrText>
             </w:r>
             <w:r>
               <w:rPr>
@@ -2046,7 +2037,7 @@
               <w:lang w:eastAsia="da-DK"/>
             </w:rPr>
           </w:pPr>
-          <w:hyperlink w:anchor="_Toc89419602" w:history="1">
+          <w:hyperlink w:anchor="_Toc89426081" w:history="1">
             <w:r>
               <w:rPr>
                 <w:rStyle w:val="Hyperlink"/>
@@ -2088,7 +2079,7 @@
                 <w:noProof/>
                 <w:webHidden/>
               </w:rPr>
-              <w:instrText xml:space="preserve"> PAGEREF _Toc89419602 \h </w:instrText>
+              <w:instrText xml:space="preserve"> PAGEREF _Toc89426081 \h </w:instrText>
             </w:r>
             <w:r>
               <w:rPr>
@@ -2131,7 +2122,7 @@
               <w:lang w:eastAsia="da-DK"/>
             </w:rPr>
           </w:pPr>
-          <w:hyperlink w:anchor="_Toc89419603" w:history="1">
+          <w:hyperlink w:anchor="_Toc89426082" w:history="1">
             <w:r>
               <w:rPr>
                 <w:rStyle w:val="Hyperlink"/>
@@ -2158,7 +2149,7 @@
                 <w:noProof/>
                 <w:webHidden/>
               </w:rPr>
-              <w:instrText xml:space="preserve"> PAGEREF _Toc89419603 \h </w:instrText>
+              <w:instrText xml:space="preserve"> PAGEREF _Toc89426082 \h </w:instrText>
             </w:r>
             <w:r>
               <w:rPr>
@@ -2201,7 +2192,7 @@
               <w:lang w:eastAsia="da-DK"/>
             </w:rPr>
           </w:pPr>
-          <w:hyperlink w:anchor="_Toc89419604" w:history="1">
+          <w:hyperlink w:anchor="_Toc89426083" w:history="1">
             <w:r>
               <w:rPr>
                 <w:rStyle w:val="Hyperlink"/>
@@ -2228,7 +2219,7 @@
                 <w:noProof/>
                 <w:webHidden/>
               </w:rPr>
-              <w:instrText xml:space="preserve"> PAGEREF _Toc89419604 \h </w:instrText>
+              <w:instrText xml:space="preserve"> PAGEREF _Toc89426083 \h </w:instrText>
             </w:r>
             <w:r>
               <w:rPr>
@@ -2271,7 +2262,7 @@
               <w:lang w:eastAsia="da-DK"/>
             </w:rPr>
           </w:pPr>
-          <w:hyperlink w:anchor="_Toc89419605" w:history="1">
+          <w:hyperlink w:anchor="_Toc89426084" w:history="1">
             <w:r>
               <w:rPr>
                 <w:rStyle w:val="Hyperlink"/>
@@ -2298,7 +2289,7 @@
                 <w:noProof/>
                 <w:webHidden/>
               </w:rPr>
-              <w:instrText xml:space="preserve"> PAGEREF _Toc89419605 \h </w:instrText>
+              <w:instrText xml:space="preserve"> PAGEREF _Toc89426084 \h </w:instrText>
             </w:r>
             <w:r>
               <w:rPr>
@@ -2341,7 +2332,7 @@
               <w:lang w:eastAsia="da-DK"/>
             </w:rPr>
           </w:pPr>
-          <w:hyperlink w:anchor="_Toc89419606" w:history="1">
+          <w:hyperlink w:anchor="_Toc89426085" w:history="1">
             <w:r>
               <w:rPr>
                 <w:rStyle w:val="Hyperlink"/>
@@ -2368,7 +2359,7 @@
                 <w:noProof/>
                 <w:webHidden/>
               </w:rPr>
-              <w:instrText xml:space="preserve"> PAGEREF _Toc89419606 \h </w:instrText>
+              <w:instrText xml:space="preserve"> PAGEREF _Toc89426085 \h </w:instrText>
             </w:r>
             <w:r>
               <w:rPr>
@@ -2411,7 +2402,7 @@
               <w:lang w:eastAsia="da-DK"/>
             </w:rPr>
           </w:pPr>
-          <w:hyperlink w:anchor="_Toc89419607" w:history="1">
+          <w:hyperlink w:anchor="_Toc89426086" w:history="1">
             <w:r>
               <w:rPr>
                 <w:rStyle w:val="Hyperlink"/>
@@ -2438,7 +2429,7 @@
                 <w:noProof/>
                 <w:webHidden/>
               </w:rPr>
-              <w:instrText xml:space="preserve"> PAGEREF _Toc89419607 \h </w:instrText>
+              <w:instrText xml:space="preserve"> PAGEREF _Toc89426086 \h </w:instrText>
             </w:r>
             <w:r>
               <w:rPr>
@@ -2481,7 +2472,7 @@
               <w:lang w:eastAsia="da-DK"/>
             </w:rPr>
           </w:pPr>
-          <w:hyperlink w:anchor="_Toc89419608" w:history="1">
+          <w:hyperlink w:anchor="_Toc89426087" w:history="1">
             <w:r>
               <w:rPr>
                 <w:rStyle w:val="Hyperlink"/>
@@ -2508,7 +2499,7 @@
                 <w:noProof/>
                 <w:webHidden/>
               </w:rPr>
-              <w:instrText xml:space="preserve"> PAGEREF _Toc89419608 \h </w:instrText>
+              <w:instrText xml:space="preserve"> PAGEREF _Toc89426087 \h </w:instrText>
             </w:r>
             <w:r>
               <w:rPr>
@@ -2571,7 +2562,7 @@
           <w:numId w:val="0"/>
         </w:numPr>
       </w:pPr>
-      <w:bookmarkStart w:id="1" w:name="_Toc89419586"/>
+      <w:bookmarkStart w:id="1" w:name="_Toc89426065"/>
       <w:r>
         <w:lastRenderedPageBreak/>
         <w:t>I</w:t>
@@ -2712,7 +2703,7 @@
         <w:pStyle w:val="Overskrift1"/>
       </w:pPr>
       <w:bookmarkStart w:id="2" w:name="_Ref89350772"/>
-      <w:bookmarkStart w:id="3" w:name="_Toc89419587"/>
+      <w:bookmarkStart w:id="3" w:name="_Toc89426066"/>
       <w:r>
         <w:lastRenderedPageBreak/>
         <w:t>Bevismetoder i matematik</w:t>
@@ -2759,7 +2750,7 @@
           <w:rFonts w:eastAsiaTheme="minorEastAsia"/>
         </w:rPr>
       </w:pPr>
-      <w:bookmarkStart w:id="4" w:name="_Toc89419588"/>
+      <w:bookmarkStart w:id="4" w:name="_Toc89426067"/>
       <w:r>
         <w:rPr>
           <w:rFonts w:eastAsiaTheme="minorEastAsia"/>
@@ -3134,7 +3125,7 @@
           <w:rFonts w:eastAsiaTheme="minorEastAsia"/>
         </w:rPr>
       </w:pPr>
-      <w:bookmarkStart w:id="5" w:name="_Toc89419589"/>
+      <w:bookmarkStart w:id="5" w:name="_Toc89426068"/>
       <w:r>
         <w:rPr>
           <w:rFonts w:eastAsiaTheme="minorEastAsia"/>
@@ -4005,7 +3996,7 @@
       </w:pPr>
       <w:bookmarkStart w:id="6" w:name="_Ref89345857"/>
       <w:bookmarkStart w:id="7" w:name="_Ref89345860"/>
-      <w:bookmarkStart w:id="8" w:name="_Toc89419590"/>
+      <w:bookmarkStart w:id="8" w:name="_Toc89426069"/>
       <w:r>
         <w:lastRenderedPageBreak/>
         <w:t>Induktionsbevismetoden</w:t>
@@ -4777,7 +4768,7 @@
       <w:pPr>
         <w:pStyle w:val="Overskrift2"/>
       </w:pPr>
-      <w:bookmarkStart w:id="9" w:name="_Toc89419591"/>
+      <w:bookmarkStart w:id="9" w:name="_Toc89426070"/>
       <w:r>
         <w:t>Eksempel på induktionsbevis</w:t>
       </w:r>
@@ -6987,7 +6978,7 @@
       </w:pPr>
       <w:bookmarkStart w:id="13" w:name="_Ref89350793"/>
       <w:bookmarkStart w:id="14" w:name="_Ref89350850"/>
-      <w:bookmarkStart w:id="15" w:name="_Toc89419592"/>
+      <w:bookmarkStart w:id="15" w:name="_Toc89426071"/>
       <w:r>
         <w:lastRenderedPageBreak/>
         <w:t>Sorteringsproblemet</w:t>
@@ -7778,7 +7769,7 @@
         <w:pStyle w:val="Overskrift2"/>
       </w:pPr>
       <w:bookmarkStart w:id="16" w:name="_Ref89353837"/>
-      <w:bookmarkStart w:id="17" w:name="_Toc89419593"/>
+      <w:bookmarkStart w:id="17" w:name="_Toc89426072"/>
       <w:proofErr w:type="spellStart"/>
       <w:r>
         <w:t>InsertionSort</w:t>
@@ -7942,10 +7933,10 @@
     <w:p>
       <w:r>
         <w:object w:dxaOrig="9026" w:dyaOrig="3090" w14:anchorId="2D034F30">
-          <v:shape id="_x0000_i1026" type="#_x0000_t75" style="width:450.7pt;height:137.9pt" o:ole="">
+          <v:shape id="_x0000_i1026" type="#_x0000_t75" style="width:451.25pt;height:138.15pt" o:ole="">
             <v:imagedata r:id="rId11" o:title="" cropbottom="7028f"/>
           </v:shape>
-          <o:OLEObject Type="Embed" ProgID="Word.OpenDocumentText.12" ShapeID="_x0000_i1026" DrawAspect="Content" ObjectID="_1700038432" r:id="rId12"/>
+          <o:OLEObject Type="Embed" ProgID="Word.OpenDocumentText.12" ShapeID="_x0000_i1026" DrawAspect="Content" ObjectID="_1700038861" r:id="rId12"/>
         </w:object>
       </w:r>
     </w:p>
@@ -9317,7 +9308,7 @@
       <w:pPr>
         <w:pStyle w:val="Overskrift3"/>
       </w:pPr>
-      <w:bookmarkStart w:id="19" w:name="_Toc89419594"/>
+      <w:bookmarkStart w:id="19" w:name="_Toc89426073"/>
       <w:r>
         <w:t xml:space="preserve">Korrekthed af </w:t>
       </w:r>
@@ -10363,7 +10354,7 @@
       <w:pPr>
         <w:pStyle w:val="Overskrift2"/>
       </w:pPr>
-      <w:bookmarkStart w:id="20" w:name="_Toc89419595"/>
+      <w:bookmarkStart w:id="20" w:name="_Toc89426074"/>
       <w:proofErr w:type="spellStart"/>
       <w:r>
         <w:t>MergeSort</w:t>
@@ -10696,25 +10687,51 @@
       <w:r>
         <w:t xml:space="preserve">Figur </w:t>
       </w:r>
-      <w:fldSimple w:instr=" STYLEREF 1 \s ">
-        <w:r>
-          <w:rPr>
-            <w:noProof/>
-          </w:rPr>
-          <w:t>3</w:t>
-        </w:r>
-      </w:fldSimple>
+      <w:r>
+        <w:fldChar w:fldCharType="begin"/>
+      </w:r>
+      <w:r>
+        <w:instrText xml:space="preserve"> STYLEREF 1 \s </w:instrText>
+      </w:r>
+      <w:r>
+        <w:fldChar w:fldCharType="separate"/>
+      </w:r>
+      <w:r>
+        <w:rPr>
+          <w:noProof/>
+        </w:rPr>
+        <w:t>3</w:t>
+      </w:r>
+      <w:r>
+        <w:rPr>
+          <w:noProof/>
+        </w:rPr>
+        <w:fldChar w:fldCharType="end"/>
+      </w:r>
       <w:r>
         <w:t>.</w:t>
       </w:r>
-      <w:fldSimple w:instr=" SEQ Figur \* ARABIC \s 1 ">
-        <w:r>
-          <w:rPr>
-            <w:noProof/>
-          </w:rPr>
-          <w:t>1</w:t>
-        </w:r>
-      </w:fldSimple>
+      <w:r>
+        <w:fldChar w:fldCharType="begin"/>
+      </w:r>
+      <w:r>
+        <w:instrText xml:space="preserve"> SEQ Figur \* ARABIC \s 1 </w:instrText>
+      </w:r>
+      <w:r>
+        <w:fldChar w:fldCharType="separate"/>
+      </w:r>
+      <w:r>
+        <w:rPr>
+          <w:noProof/>
+        </w:rPr>
+        <w:t>1</w:t>
+      </w:r>
+      <w:r>
+        <w:rPr>
+          <w:noProof/>
+        </w:rPr>
+        <w:fldChar w:fldCharType="end"/>
+      </w:r>
       <w:bookmarkEnd w:id="21"/>
       <w:r>
         <w:t xml:space="preserve"> Illustration af </w:t>
@@ -11290,10 +11307,10 @@
     <w:p>
       <w:r>
         <w:object w:dxaOrig="9026" w:dyaOrig="6600" w14:anchorId="0EB23178">
-          <v:shape id="_x0000_i1027" type="#_x0000_t75" style="width:343.65pt;height:293.15pt" o:ole="">
+          <v:shape id="_x0000_i1027" type="#_x0000_t75" style="width:343.25pt;height:293pt" o:ole="">
             <v:imagedata r:id="rId13" o:title="" cropbottom="2563f" cropright="11560f"/>
           </v:shape>
-          <o:OLEObject Type="Embed" ProgID="Word.OpenDocumentText.12" ShapeID="_x0000_i1027" DrawAspect="Content" ObjectID="_1700038433" r:id="rId14"/>
+          <o:OLEObject Type="Embed" ProgID="Word.OpenDocumentText.12" ShapeID="_x0000_i1027" DrawAspect="Content" ObjectID="_1700038862" r:id="rId14"/>
         </w:object>
       </w:r>
     </w:p>
@@ -12073,10 +12090,10 @@
     <w:p>
       <w:r>
         <w:object w:dxaOrig="9026" w:dyaOrig="1980" w14:anchorId="1111F505">
-          <v:shape id="_x0000_i1028" type="#_x0000_t75" style="width:450.7pt;height:98.2pt" o:ole="">
+          <v:shape id="_x0000_i1028" type="#_x0000_t75" style="width:451.25pt;height:97.95pt" o:ole="">
             <v:imagedata r:id="rId15" o:title=""/>
           </v:shape>
-          <o:OLEObject Type="Embed" ProgID="Word.OpenDocumentText.12" ShapeID="_x0000_i1028" DrawAspect="Content" ObjectID="_1700038434" r:id="rId16"/>
+          <o:OLEObject Type="Embed" ProgID="Word.OpenDocumentText.12" ShapeID="_x0000_i1028" DrawAspect="Content" ObjectID="_1700038863" r:id="rId16"/>
         </w:object>
       </w:r>
     </w:p>
@@ -12574,7 +12591,7 @@
       <w:pPr>
         <w:pStyle w:val="Overskrift3"/>
       </w:pPr>
-      <w:bookmarkStart w:id="25" w:name="_Toc89419596"/>
+      <w:bookmarkStart w:id="25" w:name="_Toc89426075"/>
       <w:r>
         <w:t xml:space="preserve">Korrekthed af </w:t>
       </w:r>
@@ -13222,15 +13239,7 @@
         </m:r>
       </m:oMath>
       <w:r>
-        <w:t>] være det mindste tal fra L som s</w:t>
-      </w:r>
-      <w:proofErr w:type="spellStart"/>
-      <w:r>
-        <w:t>tadig</w:t>
-      </w:r>
-      <w:proofErr w:type="spellEnd"/>
-      <w:r>
-        <w:t xml:space="preserve"> ikke er kopieret tilbage til A (da L jo er en sorteret liste), derfor gør</w:t>
+        <w:t>] være det mindste tal fra L som stadig ikke er kopieret tilbage til A (da L jo er en sorteret liste), derfor gør</w:t>
       </w:r>
       <w:r>
         <w:t>es</w:t>
@@ -13814,7 +13823,7 @@
       <w:pPr>
         <w:pStyle w:val="Overskrift2"/>
       </w:pPr>
-      <w:bookmarkStart w:id="26" w:name="_Toc89419597"/>
+      <w:bookmarkStart w:id="26" w:name="_Toc89426076"/>
       <w:r>
         <w:lastRenderedPageBreak/>
         <w:t>Analyse af k</w:t>
@@ -14097,6 +14106,7 @@
           <w:id w:val="248088326"/>
           <w:citation/>
         </w:sdtPr>
+        <w:sdtEndPr/>
         <w:sdtContent>
           <w:r>
             <w:rPr>
@@ -14145,7 +14155,7 @@
       <w:pPr>
         <w:pStyle w:val="Overskrift3"/>
       </w:pPr>
-      <w:bookmarkStart w:id="27" w:name="_Toc89419598"/>
+      <w:bookmarkStart w:id="27" w:name="_Toc89426077"/>
       <w:r>
         <w:t xml:space="preserve">Analyse af </w:t>
       </w:r>
@@ -14728,10 +14738,10 @@
     <w:p>
       <w:r>
         <w:object w:dxaOrig="10466" w:dyaOrig="3084" w14:anchorId="2AD76DCB">
-          <v:shape id="_x0000_i1029" type="#_x0000_t75" style="width:522.7pt;height:137.45pt" o:ole="">
+          <v:shape id="_x0000_i1029" type="#_x0000_t75" style="width:522.4pt;height:137.3pt" o:ole="">
             <v:imagedata r:id="rId17" o:title="" cropbottom="7392f"/>
           </v:shape>
-          <o:OLEObject Type="Embed" ProgID="Word.OpenDocumentText.12" ShapeID="_x0000_i1029" DrawAspect="Content" ObjectID="_1700038435" r:id="rId18"/>
+          <o:OLEObject Type="Embed" ProgID="Word.OpenDocumentText.12" ShapeID="_x0000_i1029" DrawAspect="Content" ObjectID="_1700038864" r:id="rId18"/>
         </w:object>
       </w:r>
     </w:p>
@@ -16170,6 +16180,7 @@
           <w:id w:val="945808369"/>
           <w:citation/>
         </w:sdtPr>
+        <w:sdtEndPr/>
         <w:sdtContent>
           <w:r>
             <w:rPr>
@@ -19154,25 +19165,51 @@
       <w:r>
         <w:t xml:space="preserve">Figur </w:t>
       </w:r>
-      <w:fldSimple w:instr=" STYLEREF 1 \s ">
-        <w:r>
-          <w:rPr>
-            <w:noProof/>
-          </w:rPr>
-          <w:t>3</w:t>
-        </w:r>
-      </w:fldSimple>
+      <w:r>
+        <w:fldChar w:fldCharType="begin"/>
+      </w:r>
+      <w:r>
+        <w:instrText xml:space="preserve"> STYLEREF 1 \s </w:instrText>
+      </w:r>
+      <w:r>
+        <w:fldChar w:fldCharType="separate"/>
+      </w:r>
+      <w:r>
+        <w:rPr>
+          <w:noProof/>
+        </w:rPr>
+        <w:t>3</w:t>
+      </w:r>
+      <w:r>
+        <w:rPr>
+          <w:noProof/>
+        </w:rPr>
+        <w:fldChar w:fldCharType="end"/>
+      </w:r>
       <w:r>
         <w:t>.</w:t>
       </w:r>
-      <w:fldSimple w:instr=" SEQ Figur \* ARABIC \s 1 ">
-        <w:r>
-          <w:rPr>
-            <w:noProof/>
-          </w:rPr>
-          <w:t>2</w:t>
-        </w:r>
-      </w:fldSimple>
+      <w:r>
+        <w:fldChar w:fldCharType="begin"/>
+      </w:r>
+      <w:r>
+        <w:instrText xml:space="preserve"> SEQ Figur \* ARABIC \s 1 </w:instrText>
+      </w:r>
+      <w:r>
+        <w:fldChar w:fldCharType="separate"/>
+      </w:r>
+      <w:r>
+        <w:rPr>
+          <w:noProof/>
+        </w:rPr>
+        <w:t>2</w:t>
+      </w:r>
+      <w:r>
+        <w:rPr>
+          <w:noProof/>
+        </w:rPr>
+        <w:fldChar w:fldCharType="end"/>
+      </w:r>
       <w:bookmarkEnd w:id="29"/>
       <w:r>
         <w:t xml:space="preserve"> </w:t>
@@ -23333,6 +23370,7 @@
           <w:id w:val="-438768277"/>
           <w:citation/>
         </w:sdtPr>
+        <w:sdtEndPr/>
         <w:sdtContent>
           <w:r>
             <w:fldChar w:fldCharType="begin"/>
@@ -23896,7 +23934,7 @@
       <w:pPr>
         <w:pStyle w:val="Overskrift3"/>
       </w:pPr>
-      <w:bookmarkStart w:id="33" w:name="_Toc89419599"/>
+      <w:bookmarkStart w:id="33" w:name="_Toc89426078"/>
       <w:r>
         <w:t xml:space="preserve">Analyse af </w:t>
       </w:r>
@@ -24533,21 +24571,7 @@
         <w:rPr>
           <w:rFonts w:eastAsiaTheme="minorEastAsia"/>
         </w:rPr>
-        <w:t xml:space="preserve">, </w:t>
-      </w:r>
-      <w:proofErr w:type="spellStart"/>
-      <w:r>
-        <w:rPr>
-          <w:rFonts w:eastAsiaTheme="minorEastAsia"/>
-        </w:rPr>
-        <w:t>dvs</w:t>
-      </w:r>
-      <w:proofErr w:type="spellEnd"/>
-      <w:r>
-        <w:rPr>
-          <w:rFonts w:eastAsiaTheme="minorEastAsia"/>
-        </w:rPr>
-        <w:t xml:space="preserve"> en konstant funktion</w:t>
+        <w:t>, dvs en konstant funktion</w:t>
       </w:r>
       <w:r>
         <w:rPr>
@@ -24563,6 +24587,7 @@
           <w:id w:val="-1598553618"/>
           <w:citation/>
         </w:sdtPr>
+        <w:sdtEndPr/>
         <w:sdtContent>
           <w:r>
             <w:rPr>
@@ -25773,16 +25798,7 @@
                   <w:rPr>
                     <w:rFonts w:ascii="Cambria Math" w:hAnsi="Cambria Math"/>
                   </w:rPr>
-                  <m:t>l</m:t>
-                </m:r>
-                <m:r>
-                  <m:rPr>
-                    <m:sty m:val="p"/>
-                  </m:rPr>
-                  <w:rPr>
-                    <w:rFonts w:ascii="Cambria Math" w:hAnsi="Cambria Math"/>
-                  </w:rPr>
-                  <m:t>og</m:t>
+                  <m:t>log</m:t>
                 </m:r>
               </m:e>
               <m:sub>
@@ -26370,31 +26386,57 @@
           <w:rFonts w:eastAsiaTheme="minorEastAsia"/>
         </w:rPr>
       </w:pPr>
-      <w:bookmarkStart w:id="34" w:name="_Ref89328638"/>
-      <w:bookmarkStart w:id="35" w:name="_Ref89423332"/>
+      <w:bookmarkStart w:id="34" w:name="_Ref89423332"/>
+      <w:bookmarkStart w:id="35" w:name="_Ref89328638"/>
       <w:r>
         <w:t xml:space="preserve">Figur </w:t>
       </w:r>
-      <w:fldSimple w:instr=" STYLEREF 1 \s ">
-        <w:r>
-          <w:rPr>
-            <w:noProof/>
-          </w:rPr>
-          <w:t>3</w:t>
-        </w:r>
-      </w:fldSimple>
+      <w:r>
+        <w:fldChar w:fldCharType="begin"/>
+      </w:r>
+      <w:r>
+        <w:instrText xml:space="preserve"> STYLEREF 1 \s </w:instrText>
+      </w:r>
+      <w:r>
+        <w:fldChar w:fldCharType="separate"/>
+      </w:r>
+      <w:r>
+        <w:rPr>
+          <w:noProof/>
+        </w:rPr>
+        <w:t>3</w:t>
+      </w:r>
+      <w:r>
+        <w:rPr>
+          <w:noProof/>
+        </w:rPr>
+        <w:fldChar w:fldCharType="end"/>
+      </w:r>
       <w:r>
         <w:t>.</w:t>
       </w:r>
-      <w:fldSimple w:instr=" SEQ Figur \* ARABIC \s 1 ">
-        <w:r>
-          <w:rPr>
-            <w:noProof/>
-          </w:rPr>
-          <w:t>4</w:t>
-        </w:r>
-      </w:fldSimple>
-      <w:bookmarkEnd w:id="35"/>
+      <w:r>
+        <w:fldChar w:fldCharType="begin"/>
+      </w:r>
+      <w:r>
+        <w:instrText xml:space="preserve"> SEQ Figur \* ARABIC \s 1 </w:instrText>
+      </w:r>
+      <w:r>
+        <w:fldChar w:fldCharType="separate"/>
+      </w:r>
+      <w:r>
+        <w:rPr>
+          <w:noProof/>
+        </w:rPr>
+        <w:t>4</w:t>
+      </w:r>
+      <w:r>
+        <w:rPr>
+          <w:noProof/>
+        </w:rPr>
+        <w:fldChar w:fldCharType="end"/>
+      </w:r>
+      <w:bookmarkEnd w:id="34"/>
       <w:r>
         <w:t xml:space="preserve"> </w:t>
       </w:r>
@@ -26425,7 +26467,7 @@
           </w:r>
         </w:sdtContent>
       </w:sdt>
-      <w:bookmarkEnd w:id="34"/>
+      <w:bookmarkEnd w:id="35"/>
       <w:r>
         <w:t xml:space="preserve"> Rekursionstræ</w:t>
       </w:r>
@@ -26737,7 +26779,7 @@
       <w:pPr>
         <w:pStyle w:val="Overskrift3"/>
       </w:pPr>
-      <w:bookmarkStart w:id="36" w:name="_Toc89419600"/>
+      <w:bookmarkStart w:id="36" w:name="_Toc89426079"/>
       <w:r>
         <w:lastRenderedPageBreak/>
         <w:t xml:space="preserve">Sammenligning af </w:t>
@@ -27225,25 +27267,51 @@
       <w:r>
         <w:t xml:space="preserve">Tabel </w:t>
       </w:r>
-      <w:fldSimple w:instr=" STYLEREF 1 \s ">
-        <w:r>
-          <w:rPr>
-            <w:noProof/>
-          </w:rPr>
-          <w:t>3</w:t>
-        </w:r>
-      </w:fldSimple>
+      <w:r>
+        <w:fldChar w:fldCharType="begin"/>
+      </w:r>
+      <w:r>
+        <w:instrText xml:space="preserve"> STYLEREF 1 \s </w:instrText>
+      </w:r>
+      <w:r>
+        <w:fldChar w:fldCharType="separate"/>
+      </w:r>
+      <w:r>
+        <w:rPr>
+          <w:noProof/>
+        </w:rPr>
+        <w:t>3</w:t>
+      </w:r>
+      <w:r>
+        <w:rPr>
+          <w:noProof/>
+        </w:rPr>
+        <w:fldChar w:fldCharType="end"/>
+      </w:r>
       <w:r>
         <w:t>.</w:t>
       </w:r>
-      <w:fldSimple w:instr=" SEQ Tabel \* ARABIC \s 1 ">
-        <w:r>
-          <w:rPr>
-            <w:noProof/>
-          </w:rPr>
-          <w:t>1</w:t>
-        </w:r>
-      </w:fldSimple>
+      <w:r>
+        <w:fldChar w:fldCharType="begin"/>
+      </w:r>
+      <w:r>
+        <w:instrText xml:space="preserve"> SEQ Tabel \* ARABIC \s 1 </w:instrText>
+      </w:r>
+      <w:r>
+        <w:fldChar w:fldCharType="separate"/>
+      </w:r>
+      <w:r>
+        <w:rPr>
+          <w:noProof/>
+        </w:rPr>
+        <w:t>1</w:t>
+      </w:r>
+      <w:r>
+        <w:rPr>
+          <w:noProof/>
+        </w:rPr>
+        <w:fldChar w:fldCharType="end"/>
+      </w:r>
       <w:bookmarkEnd w:id="37"/>
       <w:r>
         <w:t xml:space="preserve"> Køretiderne for </w:t>
@@ -27497,7 +27565,7 @@
         <w:pStyle w:val="Overskrift2"/>
       </w:pPr>
       <w:bookmarkStart w:id="39" w:name="_Ref89415294"/>
-      <w:bookmarkStart w:id="40" w:name="_Toc89419601"/>
+      <w:bookmarkStart w:id="40" w:name="_Toc89426080"/>
       <w:r>
         <w:lastRenderedPageBreak/>
         <w:t>Test</w:t>
@@ -28745,25 +28813,51 @@
       <w:r>
         <w:t xml:space="preserve">Tabel </w:t>
       </w:r>
-      <w:fldSimple w:instr=" STYLEREF 1 \s ">
-        <w:r>
-          <w:rPr>
-            <w:noProof/>
-          </w:rPr>
-          <w:t>3</w:t>
-        </w:r>
-      </w:fldSimple>
+      <w:r>
+        <w:fldChar w:fldCharType="begin"/>
+      </w:r>
+      <w:r>
+        <w:instrText xml:space="preserve"> STYLEREF 1 \s </w:instrText>
+      </w:r>
+      <w:r>
+        <w:fldChar w:fldCharType="separate"/>
+      </w:r>
+      <w:r>
+        <w:rPr>
+          <w:noProof/>
+        </w:rPr>
+        <w:t>3</w:t>
+      </w:r>
+      <w:r>
+        <w:rPr>
+          <w:noProof/>
+        </w:rPr>
+        <w:fldChar w:fldCharType="end"/>
+      </w:r>
       <w:r>
         <w:t>.</w:t>
       </w:r>
-      <w:fldSimple w:instr=" SEQ Tabel \* ARABIC \s 1 ">
-        <w:r>
-          <w:rPr>
-            <w:noProof/>
-          </w:rPr>
-          <w:t>2</w:t>
-        </w:r>
-      </w:fldSimple>
+      <w:r>
+        <w:fldChar w:fldCharType="begin"/>
+      </w:r>
+      <w:r>
+        <w:instrText xml:space="preserve"> SEQ Tabel \* ARABIC \s 1 </w:instrText>
+      </w:r>
+      <w:r>
+        <w:fldChar w:fldCharType="separate"/>
+      </w:r>
+      <w:r>
+        <w:rPr>
+          <w:noProof/>
+        </w:rPr>
+        <w:t>2</w:t>
+      </w:r>
+      <w:r>
+        <w:rPr>
+          <w:noProof/>
+        </w:rPr>
+        <w:fldChar w:fldCharType="end"/>
+      </w:r>
       <w:bookmarkEnd w:id="41"/>
       <w:r>
         <w:t xml:space="preserve"> Køretider for </w:t>
@@ -29847,25 +29941,51 @@
       <w:r>
         <w:t xml:space="preserve">Tabel </w:t>
       </w:r>
-      <w:fldSimple w:instr=" STYLEREF 1 \s ">
-        <w:r>
-          <w:rPr>
-            <w:noProof/>
-          </w:rPr>
-          <w:t>3</w:t>
-        </w:r>
-      </w:fldSimple>
+      <w:r>
+        <w:fldChar w:fldCharType="begin"/>
+      </w:r>
+      <w:r>
+        <w:instrText xml:space="preserve"> STYLEREF 1 \s </w:instrText>
+      </w:r>
+      <w:r>
+        <w:fldChar w:fldCharType="separate"/>
+      </w:r>
+      <w:r>
+        <w:rPr>
+          <w:noProof/>
+        </w:rPr>
+        <w:t>3</w:t>
+      </w:r>
+      <w:r>
+        <w:rPr>
+          <w:noProof/>
+        </w:rPr>
+        <w:fldChar w:fldCharType="end"/>
+      </w:r>
       <w:r>
         <w:t>.</w:t>
       </w:r>
-      <w:fldSimple w:instr=" SEQ Tabel \* ARABIC \s 1 ">
-        <w:r>
-          <w:rPr>
-            <w:noProof/>
-          </w:rPr>
-          <w:t>3</w:t>
-        </w:r>
-      </w:fldSimple>
+      <w:r>
+        <w:fldChar w:fldCharType="begin"/>
+      </w:r>
+      <w:r>
+        <w:instrText xml:space="preserve"> SEQ Tabel \* ARABIC \s 1 </w:instrText>
+      </w:r>
+      <w:r>
+        <w:fldChar w:fldCharType="separate"/>
+      </w:r>
+      <w:r>
+        <w:rPr>
+          <w:noProof/>
+        </w:rPr>
+        <w:t>3</w:t>
+      </w:r>
+      <w:r>
+        <w:rPr>
+          <w:noProof/>
+        </w:rPr>
+        <w:fldChar w:fldCharType="end"/>
+      </w:r>
       <w:bookmarkEnd w:id="42"/>
       <w:r>
         <w:t xml:space="preserve"> Køretider for </w:t>
@@ -30176,25 +30296,51 @@
       <w:r>
         <w:t xml:space="preserve">Figur </w:t>
       </w:r>
-      <w:fldSimple w:instr=" STYLEREF 1 \s ">
-        <w:r>
-          <w:rPr>
-            <w:noProof/>
-          </w:rPr>
-          <w:t>3</w:t>
-        </w:r>
-      </w:fldSimple>
+      <w:r>
+        <w:fldChar w:fldCharType="begin"/>
+      </w:r>
+      <w:r>
+        <w:instrText xml:space="preserve"> STYLEREF 1 \s </w:instrText>
+      </w:r>
+      <w:r>
+        <w:fldChar w:fldCharType="separate"/>
+      </w:r>
+      <w:r>
+        <w:rPr>
+          <w:noProof/>
+        </w:rPr>
+        <w:t>3</w:t>
+      </w:r>
+      <w:r>
+        <w:rPr>
+          <w:noProof/>
+        </w:rPr>
+        <w:fldChar w:fldCharType="end"/>
+      </w:r>
       <w:r>
         <w:t>.</w:t>
       </w:r>
-      <w:fldSimple w:instr=" SEQ Figur \* ARABIC \s 1 ">
-        <w:r>
-          <w:rPr>
-            <w:noProof/>
-          </w:rPr>
-          <w:t>5</w:t>
-        </w:r>
-      </w:fldSimple>
+      <w:r>
+        <w:fldChar w:fldCharType="begin"/>
+      </w:r>
+      <w:r>
+        <w:instrText xml:space="preserve"> SEQ Figur \* ARABIC \s 1 </w:instrText>
+      </w:r>
+      <w:r>
+        <w:fldChar w:fldCharType="separate"/>
+      </w:r>
+      <w:r>
+        <w:rPr>
+          <w:noProof/>
+        </w:rPr>
+        <w:t>5</w:t>
+      </w:r>
+      <w:r>
+        <w:rPr>
+          <w:noProof/>
+        </w:rPr>
+        <w:fldChar w:fldCharType="end"/>
+      </w:r>
       <w:bookmarkEnd w:id="43"/>
       <w:r>
         <w:t xml:space="preserve"> Regressionsanalyse af </w:t>
@@ -30505,25 +30651,51 @@
       <w:r>
         <w:t xml:space="preserve">Figur </w:t>
       </w:r>
-      <w:fldSimple w:instr=" STYLEREF 1 \s ">
-        <w:r>
-          <w:rPr>
-            <w:noProof/>
-          </w:rPr>
-          <w:t>3</w:t>
-        </w:r>
-      </w:fldSimple>
+      <w:r>
+        <w:fldChar w:fldCharType="begin"/>
+      </w:r>
+      <w:r>
+        <w:instrText xml:space="preserve"> STYLEREF 1 \s </w:instrText>
+      </w:r>
+      <w:r>
+        <w:fldChar w:fldCharType="separate"/>
+      </w:r>
+      <w:r>
+        <w:rPr>
+          <w:noProof/>
+        </w:rPr>
+        <w:t>3</w:t>
+      </w:r>
+      <w:r>
+        <w:rPr>
+          <w:noProof/>
+        </w:rPr>
+        <w:fldChar w:fldCharType="end"/>
+      </w:r>
       <w:r>
         <w:t>.</w:t>
       </w:r>
-      <w:fldSimple w:instr=" SEQ Figur \* ARABIC \s 1 ">
-        <w:r>
-          <w:rPr>
-            <w:noProof/>
-          </w:rPr>
-          <w:t>6</w:t>
-        </w:r>
-      </w:fldSimple>
+      <w:r>
+        <w:fldChar w:fldCharType="begin"/>
+      </w:r>
+      <w:r>
+        <w:instrText xml:space="preserve"> SEQ Figur \* ARABIC \s 1 </w:instrText>
+      </w:r>
+      <w:r>
+        <w:fldChar w:fldCharType="separate"/>
+      </w:r>
+      <w:r>
+        <w:rPr>
+          <w:noProof/>
+        </w:rPr>
+        <w:t>6</w:t>
+      </w:r>
+      <w:r>
+        <w:rPr>
+          <w:noProof/>
+        </w:rPr>
+        <w:fldChar w:fldCharType="end"/>
+      </w:r>
       <w:bookmarkEnd w:id="44"/>
       <w:r>
         <w:t xml:space="preserve"> Regressionsanalyse af </w:t>
@@ -31851,25 +32023,51 @@
       <w:r>
         <w:t xml:space="preserve">Tabel </w:t>
       </w:r>
-      <w:fldSimple w:instr=" STYLEREF 1 \s ">
-        <w:r>
-          <w:rPr>
-            <w:noProof/>
-          </w:rPr>
-          <w:t>3</w:t>
-        </w:r>
-      </w:fldSimple>
+      <w:r>
+        <w:fldChar w:fldCharType="begin"/>
+      </w:r>
+      <w:r>
+        <w:instrText xml:space="preserve"> STYLEREF 1 \s </w:instrText>
+      </w:r>
+      <w:r>
+        <w:fldChar w:fldCharType="separate"/>
+      </w:r>
+      <w:r>
+        <w:rPr>
+          <w:noProof/>
+        </w:rPr>
+        <w:t>3</w:t>
+      </w:r>
+      <w:r>
+        <w:rPr>
+          <w:noProof/>
+        </w:rPr>
+        <w:fldChar w:fldCharType="end"/>
+      </w:r>
       <w:r>
         <w:t>.</w:t>
       </w:r>
-      <w:fldSimple w:instr=" SEQ Tabel \* ARABIC \s 1 ">
-        <w:r>
-          <w:rPr>
-            <w:noProof/>
-          </w:rPr>
-          <w:t>4</w:t>
-        </w:r>
-      </w:fldSimple>
+      <w:r>
+        <w:fldChar w:fldCharType="begin"/>
+      </w:r>
+      <w:r>
+        <w:instrText xml:space="preserve"> SEQ Tabel \* ARABIC \s 1 </w:instrText>
+      </w:r>
+      <w:r>
+        <w:fldChar w:fldCharType="separate"/>
+      </w:r>
+      <w:r>
+        <w:rPr>
+          <w:noProof/>
+        </w:rPr>
+        <w:t>4</w:t>
+      </w:r>
+      <w:r>
+        <w:rPr>
+          <w:noProof/>
+        </w:rPr>
+        <w:fldChar w:fldCharType="end"/>
+      </w:r>
       <w:bookmarkEnd w:id="45"/>
       <w:r>
         <w:t xml:space="preserve"> Køretider for </w:t>
@@ -32190,25 +32388,51 @@
       <w:r>
         <w:t xml:space="preserve">Figur </w:t>
       </w:r>
-      <w:fldSimple w:instr=" STYLEREF 1 \s ">
-        <w:r>
-          <w:rPr>
-            <w:noProof/>
-          </w:rPr>
-          <w:t>3</w:t>
-        </w:r>
-      </w:fldSimple>
+      <w:r>
+        <w:fldChar w:fldCharType="begin"/>
+      </w:r>
+      <w:r>
+        <w:instrText xml:space="preserve"> STYLEREF 1 \s </w:instrText>
+      </w:r>
+      <w:r>
+        <w:fldChar w:fldCharType="separate"/>
+      </w:r>
+      <w:r>
+        <w:rPr>
+          <w:noProof/>
+        </w:rPr>
+        <w:t>3</w:t>
+      </w:r>
+      <w:r>
+        <w:rPr>
+          <w:noProof/>
+        </w:rPr>
+        <w:fldChar w:fldCharType="end"/>
+      </w:r>
       <w:r>
         <w:t>.</w:t>
       </w:r>
-      <w:fldSimple w:instr=" SEQ Figur \* ARABIC \s 1 ">
-        <w:r>
-          <w:rPr>
-            <w:noProof/>
-          </w:rPr>
-          <w:t>7</w:t>
-        </w:r>
-      </w:fldSimple>
+      <w:r>
+        <w:fldChar w:fldCharType="begin"/>
+      </w:r>
+      <w:r>
+        <w:instrText xml:space="preserve"> SEQ Figur \* ARABIC \s 1 </w:instrText>
+      </w:r>
+      <w:r>
+        <w:fldChar w:fldCharType="separate"/>
+      </w:r>
+      <w:r>
+        <w:rPr>
+          <w:noProof/>
+        </w:rPr>
+        <w:t>7</w:t>
+      </w:r>
+      <w:r>
+        <w:rPr>
+          <w:noProof/>
+        </w:rPr>
+        <w:fldChar w:fldCharType="end"/>
+      </w:r>
       <w:bookmarkEnd w:id="46"/>
       <w:r>
         <w:t xml:space="preserve"> </w:t>
@@ -32362,7 +32586,7 @@
       </w:pPr>
       <w:bookmarkStart w:id="47" w:name="_Ref89350810"/>
       <w:bookmarkStart w:id="48" w:name="_Ref89350825"/>
-      <w:bookmarkStart w:id="49" w:name="_Toc89419602"/>
+      <w:bookmarkStart w:id="49" w:name="_Toc89426081"/>
       <w:r>
         <w:lastRenderedPageBreak/>
         <w:t>Lighederne mellem induktionsbeviset og løkkeinvariant-metoden</w:t>
@@ -32650,7 +32874,7 @@
           <w:numId w:val="0"/>
         </w:numPr>
       </w:pPr>
-      <w:bookmarkStart w:id="50" w:name="_Toc89419603"/>
+      <w:bookmarkStart w:id="50" w:name="_Toc89426082"/>
       <w:r>
         <w:t>Konklusion</w:t>
       </w:r>
@@ -32870,7 +33094,7 @@
         <w:br w:type="page"/>
       </w:r>
     </w:p>
-    <w:bookmarkStart w:id="51" w:name="_Toc89419604" w:displacedByCustomXml="next"/>
+    <w:bookmarkStart w:id="51" w:name="_Toc89426083" w:displacedByCustomXml="next"/>
     <w:sdt>
       <w:sdtPr>
         <w:rPr>
@@ -32914,6 +33138,7 @@
                   <w:noProof/>
                   <w:sz w:val="24"/>
                   <w:szCs w:val="24"/>
+                  <w:lang w:val="en-US"/>
                 </w:rPr>
               </w:pPr>
               <w:r>
@@ -32936,12 +33161,14 @@
                   <w:i/>
                   <w:iCs/>
                   <w:noProof/>
+                  <w:lang w:val="en-US"/>
                 </w:rPr>
                 <w:t xml:space="preserve">Introduction to Algorithms. </w:t>
               </w:r>
               <w:r>
                 <w:rPr>
                   <w:noProof/>
+                  <w:lang w:val="en-US"/>
                 </w:rPr>
                 <w:t>3. red. Cambridge, Massachusetts: Massachusetts Institute of Technology.</w:t>
               </w:r>
@@ -32956,6 +33183,7 @@
               <w:r>
                 <w:rPr>
                   <w:noProof/>
+                  <w:lang w:val="en-US"/>
                 </w:rPr>
                 <w:t xml:space="preserve">Rowell, E. et al., u.d. </w:t>
               </w:r>
@@ -32964,8 +33192,17 @@
                   <w:i/>
                   <w:iCs/>
                   <w:noProof/>
+                  <w:lang w:val="en-US"/>
                 </w:rPr>
-                <w:t xml:space="preserve">Big-O Algorithm Complexity Cheat Sheet (Know Thy Complexities!) @ericdrowell. </w:t>
+                <w:t xml:space="preserve">Big-O Algorithm Complexity Cheat Sheet (Know Thy Complexities!) </w:t>
+              </w:r>
+              <w:r>
+                <w:rPr>
+                  <w:i/>
+                  <w:iCs/>
+                  <w:noProof/>
+                </w:rPr>
+                <w:t xml:space="preserve">@ericdrowell. </w:t>
               </w:r>
               <w:r>
                 <w:rPr>
@@ -33000,6 +33237,7 @@
                 <w:pStyle w:val="Bibliografi"/>
                 <w:rPr>
                   <w:noProof/>
+                  <w:lang w:val="en-US"/>
                 </w:rPr>
               </w:pPr>
               <w:r>
@@ -33020,7 +33258,14 @@
                 <w:rPr>
                   <w:noProof/>
                 </w:rPr>
-                <w:t>1. red. København: Open University / Gyldendal.</w:t>
+                <w:t xml:space="preserve">1. red. </w:t>
+              </w:r>
+              <w:r>
+                <w:rPr>
+                  <w:noProof/>
+                  <w:lang w:val="en-US"/>
+                </w:rPr>
+                <w:t>København: Open University / Gyldendal.</w:t>
               </w:r>
             </w:p>
             <w:p>
@@ -33033,6 +33278,7 @@
               <w:r>
                 <w:rPr>
                   <w:noProof/>
+                  <w:lang w:val="en-US"/>
                 </w:rPr>
                 <w:t xml:space="preserve">Wikipedia, 2021. </w:t>
               </w:r>
@@ -33041,6 +33287,7 @@
                   <w:i/>
                   <w:iCs/>
                   <w:noProof/>
+                  <w:lang w:val="en-US"/>
                 </w:rPr>
                 <w:t xml:space="preserve">Direct Proof - Wikipedia. </w:t>
               </w:r>
@@ -33155,7 +33402,7 @@
           <w:numId w:val="0"/>
         </w:numPr>
       </w:pPr>
-      <w:bookmarkStart w:id="52" w:name="_Toc89419605"/>
+      <w:bookmarkStart w:id="52" w:name="_Toc89426084"/>
       <w:r>
         <w:lastRenderedPageBreak/>
         <w:t>Bilag</w:t>
@@ -33171,7 +33418,7 @@
         </w:numPr>
       </w:pPr>
       <w:bookmarkStart w:id="53" w:name="_Ref89331837"/>
-      <w:bookmarkStart w:id="54" w:name="_Toc89419606"/>
+      <w:bookmarkStart w:id="54" w:name="_Toc89426085"/>
       <w:r>
         <w:t xml:space="preserve">Bilag A - </w:t>
       </w:r>
@@ -34536,25 +34783,51 @@
       <w:r>
         <w:t xml:space="preserve">Figur </w:t>
       </w:r>
-      <w:fldSimple w:instr=" STYLEREF 1 \s ">
-        <w:r>
-          <w:rPr>
-            <w:noProof/>
-          </w:rPr>
-          <w:t>0</w:t>
-        </w:r>
-      </w:fldSimple>
+      <w:r>
+        <w:fldChar w:fldCharType="begin"/>
+      </w:r>
+      <w:r>
+        <w:instrText xml:space="preserve"> STYLEREF 1 \s </w:instrText>
+      </w:r>
+      <w:r>
+        <w:fldChar w:fldCharType="separate"/>
+      </w:r>
+      <w:r>
+        <w:rPr>
+          <w:noProof/>
+        </w:rPr>
+        <w:t>0</w:t>
+      </w:r>
+      <w:r>
+        <w:rPr>
+          <w:noProof/>
+        </w:rPr>
+        <w:fldChar w:fldCharType="end"/>
+      </w:r>
       <w:r>
         <w:t>.</w:t>
       </w:r>
-      <w:fldSimple w:instr=" SEQ Figur \* ARABIC \s 1 ">
-        <w:r>
-          <w:rPr>
-            <w:noProof/>
-          </w:rPr>
-          <w:t>1</w:t>
-        </w:r>
-      </w:fldSimple>
+      <w:r>
+        <w:fldChar w:fldCharType="begin"/>
+      </w:r>
+      <w:r>
+        <w:instrText xml:space="preserve"> SEQ Figur \* ARABIC \s 1 </w:instrText>
+      </w:r>
+      <w:r>
+        <w:fldChar w:fldCharType="separate"/>
+      </w:r>
+      <w:r>
+        <w:rPr>
+          <w:noProof/>
+        </w:rPr>
+        <w:t>1</w:t>
+      </w:r>
+      <w:r>
+        <w:rPr>
+          <w:noProof/>
+        </w:rPr>
+        <w:fldChar w:fldCharType="end"/>
+      </w:r>
       <w:bookmarkEnd w:id="57"/>
       <w:r>
         <w:t xml:space="preserve"> </w:t>
@@ -42358,7 +42631,7 @@
         <w:ind w:left="576" w:hanging="576"/>
       </w:pPr>
       <w:bookmarkStart w:id="62" w:name="_Ref89332475"/>
-      <w:bookmarkStart w:id="63" w:name="_Toc89419607"/>
+      <w:bookmarkStart w:id="63" w:name="_Toc89426086"/>
       <w:r>
         <w:t xml:space="preserve">Bilag B - </w:t>
       </w:r>
@@ -42472,10 +42745,10 @@
       </w:pPr>
       <w:r>
         <w:object w:dxaOrig="9638" w:dyaOrig="3960" w14:anchorId="67EED766">
-          <v:shape id="_x0000_i1030" type="#_x0000_t75" style="width:468.95pt;height:192.6pt" o:ole="">
+          <v:shape id="_x0000_i1030" type="#_x0000_t75" style="width:468.85pt;height:192.55pt" o:ole="">
             <v:imagedata r:id="rId27" o:title=""/>
           </v:shape>
-          <o:OLEObject Type="Embed" ProgID="Word.OpenDocumentText.12" ShapeID="_x0000_i1030" DrawAspect="Content" ObjectID="_1700038436" r:id="rId28"/>
+          <o:OLEObject Type="Embed" ProgID="Word.OpenDocumentText.12" ShapeID="_x0000_i1030" DrawAspect="Content" ObjectID="_1700038865" r:id="rId28"/>
         </w:object>
       </w:r>
     </w:p>
@@ -43014,10 +43287,10 @@
     <w:p>
       <w:r>
         <w:object w:dxaOrig="9026" w:dyaOrig="2640" w14:anchorId="50CA6408">
-          <v:shape id="_x0000_i1031" type="#_x0000_t75" style="width:450.7pt;height:132.8pt" o:ole="">
+          <v:shape id="_x0000_i1031" type="#_x0000_t75" style="width:451.25pt;height:133.1pt" o:ole="">
             <v:imagedata r:id="rId29" o:title=""/>
           </v:shape>
-          <o:OLEObject Type="Embed" ProgID="Word.OpenDocumentText.12" ShapeID="_x0000_i1031" DrawAspect="Content" ObjectID="_1700038437" r:id="rId30"/>
+          <o:OLEObject Type="Embed" ProgID="Word.OpenDocumentText.12" ShapeID="_x0000_i1031" DrawAspect="Content" ObjectID="_1700038866" r:id="rId30"/>
         </w:object>
       </w:r>
     </w:p>
@@ -43163,10 +43436,10 @@
     <w:p>
       <w:r>
         <w:object w:dxaOrig="9026" w:dyaOrig="8580" w14:anchorId="7F6C6A08">
-          <v:shape id="_x0000_i1032" type="#_x0000_t75" style="width:392.75pt;height:374.5pt" o:ole="">
+          <v:shape id="_x0000_i1032" type="#_x0000_t75" style="width:392.65pt;height:374.25pt" o:ole="">
             <v:imagedata r:id="rId31" o:title=""/>
           </v:shape>
-          <o:OLEObject Type="Embed" ProgID="Word.OpenDocumentText.12" ShapeID="_x0000_i1032" DrawAspect="Content" ObjectID="_1700038438" r:id="rId32"/>
+          <o:OLEObject Type="Embed" ProgID="Word.OpenDocumentText.12" ShapeID="_x0000_i1032" DrawAspect="Content" ObjectID="_1700038867" r:id="rId32"/>
         </w:object>
       </w:r>
     </w:p>
@@ -43214,10 +43487,10 @@
     <w:p>
       <w:r>
         <w:object w:dxaOrig="9638" w:dyaOrig="1320" w14:anchorId="4EF9A9F9">
-          <v:shape id="_x0000_i1033" type="#_x0000_t75" style="width:482.05pt;height:65.9pt" o:ole="">
+          <v:shape id="_x0000_i1033" type="#_x0000_t75" style="width:482.25pt;height:66.15pt" o:ole="">
             <v:imagedata r:id="rId33" o:title=""/>
           </v:shape>
-          <o:OLEObject Type="Embed" ProgID="Word.OpenDocumentText.12" ShapeID="_x0000_i1033" DrawAspect="Content" ObjectID="_1700038439" r:id="rId34"/>
+          <o:OLEObject Type="Embed" ProgID="Word.OpenDocumentText.12" ShapeID="_x0000_i1033" DrawAspect="Content" ObjectID="_1700038868" r:id="rId34"/>
         </w:object>
       </w:r>
     </w:p>
@@ -43268,10 +43541,10 @@
     <w:p>
       <w:r>
         <w:object w:dxaOrig="9638" w:dyaOrig="2310" w14:anchorId="6D457A97">
-          <v:shape id="_x0000_i1034" type="#_x0000_t75" style="width:453.05pt;height:108.45pt" o:ole="">
+          <v:shape id="_x0000_i1034" type="#_x0000_t75" style="width:452.95pt;height:108.85pt" o:ole="">
             <v:imagedata r:id="rId35" o:title=""/>
           </v:shape>
-          <o:OLEObject Type="Embed" ProgID="Word.OpenDocumentText.12" ShapeID="_x0000_i1034" DrawAspect="Content" ObjectID="_1700038440" r:id="rId36"/>
+          <o:OLEObject Type="Embed" ProgID="Word.OpenDocumentText.12" ShapeID="_x0000_i1034" DrawAspect="Content" ObjectID="_1700038869" r:id="rId36"/>
         </w:object>
       </w:r>
     </w:p>
@@ -43440,10 +43713,10 @@
     <w:p>
       <w:r>
         <w:object w:dxaOrig="9638" w:dyaOrig="330" w14:anchorId="79D7F7A8">
-          <v:shape id="_x0000_i1035" type="#_x0000_t75" style="width:482.05pt;height:16.35pt" o:ole="">
+          <v:shape id="_x0000_i1035" type="#_x0000_t75" style="width:482.25pt;height:16.75pt" o:ole="">
             <v:imagedata r:id="rId37" o:title=""/>
           </v:shape>
-          <o:OLEObject Type="Embed" ProgID="Word.OpenDocumentText.12" ShapeID="_x0000_i1035" DrawAspect="Content" ObjectID="_1700038441" r:id="rId38"/>
+          <o:OLEObject Type="Embed" ProgID="Word.OpenDocumentText.12" ShapeID="_x0000_i1035" DrawAspect="Content" ObjectID="_1700038870" r:id="rId38"/>
         </w:object>
       </w:r>
     </w:p>
@@ -43510,10 +43783,10 @@
     <w:p>
       <w:r>
         <w:object w:dxaOrig="9638" w:dyaOrig="1980" w14:anchorId="0484647F">
-          <v:shape id="_x0000_i1036" type="#_x0000_t75" style="width:482.05pt;height:99.1pt" o:ole="">
+          <v:shape id="_x0000_i1036" type="#_x0000_t75" style="width:482.25pt;height:98.8pt" o:ole="">
             <v:imagedata r:id="rId39" o:title=""/>
           </v:shape>
-          <o:OLEObject Type="Embed" ProgID="Word.OpenDocumentText.12" ShapeID="_x0000_i1036" DrawAspect="Content" ObjectID="_1700038442" r:id="rId40"/>
+          <o:OLEObject Type="Embed" ProgID="Word.OpenDocumentText.12" ShapeID="_x0000_i1036" DrawAspect="Content" ObjectID="_1700038871" r:id="rId40"/>
         </w:object>
       </w:r>
     </w:p>
@@ -43714,10 +43987,10 @@
     <w:p>
       <w:r>
         <w:object w:dxaOrig="9638" w:dyaOrig="660" w14:anchorId="1D0B5967">
-          <v:shape id="_x0000_i1037" type="#_x0000_t75" style="width:482.05pt;height:33.2pt" o:ole="">
+          <v:shape id="_x0000_i1037" type="#_x0000_t75" style="width:482.25pt;height:33.5pt" o:ole="">
             <v:imagedata r:id="rId41" o:title=""/>
           </v:shape>
-          <o:OLEObject Type="Embed" ProgID="Word.OpenDocumentText.12" ShapeID="_x0000_i1037" DrawAspect="Content" ObjectID="_1700038443" r:id="rId42"/>
+          <o:OLEObject Type="Embed" ProgID="Word.OpenDocumentText.12" ShapeID="_x0000_i1037" DrawAspect="Content" ObjectID="_1700038872" r:id="rId42"/>
         </w:object>
       </w:r>
     </w:p>
@@ -43834,7 +44107,7 @@
         </w:numPr>
         <w:ind w:left="576" w:hanging="576"/>
       </w:pPr>
-      <w:bookmarkStart w:id="73" w:name="_Toc89419608"/>
+      <w:bookmarkStart w:id="73" w:name="_Toc89426087"/>
       <w:r>
         <w:lastRenderedPageBreak/>
         <w:t xml:space="preserve">Bilag C - </w:t>

</xml_diff>